<commit_message>
case study report - docker-compose line added
</commit_message>
<xml_diff>
--- a/report/PlanS Case Study - Goktug Ozdogan.docx
+++ b/report/PlanS Case Study - Goktug Ozdogan.docx
@@ -25,31 +25,7 @@
           <w:b/>
           <w:bCs/>
         </w:rPr>
-        <w:t>.</w:t>
-      </w:r>
-      <w:r>
-        <w:rPr>
-          <w:rFonts w:asciiTheme="majorHAnsi" w:hAnsiTheme="majorHAnsi"/>
-          <w:b/>
-          <w:bCs/>
-        </w:rPr>
-        <w:t>05</w:t>
-      </w:r>
-      <w:r>
-        <w:rPr>
-          <w:rFonts w:asciiTheme="majorHAnsi" w:hAnsiTheme="majorHAnsi"/>
-          <w:b/>
-          <w:bCs/>
-        </w:rPr>
-        <w:t>.</w:t>
-      </w:r>
-      <w:r>
-        <w:rPr>
-          <w:rFonts w:asciiTheme="majorHAnsi" w:hAnsiTheme="majorHAnsi"/>
-          <w:b/>
-          <w:bCs/>
-        </w:rPr>
-        <w:t>2024</w:t>
+        <w:t>.05.2024</w:t>
       </w:r>
     </w:p>
     <w:p>
@@ -588,31 +564,11 @@
           <w:rFonts w:asciiTheme="majorHAnsi" w:hAnsiTheme="majorHAnsi"/>
         </w:rPr>
       </w:pPr>
-      <w:proofErr w:type="spellStart"/>
-      <w:r>
-        <w:rPr>
-          <w:rFonts w:asciiTheme="majorHAnsi" w:hAnsiTheme="majorHAnsi"/>
-        </w:rPr>
-        <w:t>There</w:t>
-      </w:r>
-      <w:proofErr w:type="spellEnd"/>
-      <w:r>
-        <w:rPr>
-          <w:rFonts w:asciiTheme="majorHAnsi" w:hAnsiTheme="majorHAnsi"/>
-        </w:rPr>
-        <w:t xml:space="preserve"> are 3</w:t>
-      </w:r>
-      <w:r>
-        <w:rPr>
-          <w:rFonts w:asciiTheme="majorHAnsi" w:hAnsiTheme="majorHAnsi"/>
-        </w:rPr>
-        <w:t xml:space="preserve"> core microservice</w:t>
-      </w:r>
-      <w:r>
-        <w:rPr>
-          <w:rFonts w:asciiTheme="majorHAnsi" w:hAnsiTheme="majorHAnsi"/>
-        </w:rPr>
-        <w:t xml:space="preserve"> and 3 infrastructure services.</w:t>
+      <w:r>
+        <w:rPr>
+          <w:rFonts w:asciiTheme="majorHAnsi" w:hAnsiTheme="majorHAnsi"/>
+        </w:rPr>
+        <w:t>There are 3 core microservice and 3 infrastructure services.</w:t>
       </w:r>
       <w:r>
         <w:rPr>
@@ -640,13 +596,7 @@
         <w:rPr>
           <w:rFonts w:asciiTheme="majorHAnsi" w:hAnsiTheme="majorHAnsi"/>
         </w:rPr>
-        <w:t>services</w:t>
-      </w:r>
-      <w:r>
-        <w:rPr>
-          <w:rFonts w:asciiTheme="majorHAnsi" w:hAnsiTheme="majorHAnsi"/>
-        </w:rPr>
-        <w:t xml:space="preserve"> c</w:t>
+        <w:t>services c</w:t>
       </w:r>
       <w:r>
         <w:rPr>
@@ -718,13 +668,46 @@
         <w:rPr>
           <w:rFonts w:asciiTheme="majorHAnsi" w:hAnsiTheme="majorHAnsi"/>
         </w:rPr>
-        <w:t xml:space="preserve"> Kafka messages from specified topics</w:t>
-      </w:r>
-      <w:r>
-        <w:rPr>
-          <w:rFonts w:asciiTheme="majorHAnsi" w:hAnsiTheme="majorHAnsi"/>
-        </w:rPr>
-        <w:t>.</w:t>
+        <w:t xml:space="preserve"> Kafka messages from specified topics.</w:t>
+      </w:r>
+    </w:p>
+    <w:p>
+      <w:pPr>
+        <w:pStyle w:val="ListParagraph"/>
+        <w:numPr>
+          <w:ilvl w:val="0"/>
+          <w:numId w:val="9"/>
+        </w:numPr>
+        <w:jc w:val="both"/>
+        <w:rPr>
+          <w:rFonts w:asciiTheme="majorHAnsi" w:hAnsiTheme="majorHAnsi"/>
+        </w:rPr>
+      </w:pPr>
+      <w:r>
+        <w:rPr>
+          <w:rFonts w:asciiTheme="majorHAnsi" w:hAnsiTheme="majorHAnsi"/>
+        </w:rPr>
+        <w:t xml:space="preserve">Project run with </w:t>
+      </w:r>
+      <w:r>
+        <w:rPr>
+          <w:rFonts w:asciiTheme="majorHAnsi" w:hAnsiTheme="majorHAnsi"/>
+        </w:rPr>
+        <w:t>‘docker-compose up -</w:t>
+      </w:r>
+      <w:proofErr w:type="gramStart"/>
+      <w:r>
+        <w:rPr>
+          <w:rFonts w:asciiTheme="majorHAnsi" w:hAnsiTheme="majorHAnsi"/>
+        </w:rPr>
+        <w:t>d</w:t>
+      </w:r>
+      <w:proofErr w:type="gramEnd"/>
+      <w:r>
+        <w:rPr>
+          <w:rFonts w:asciiTheme="majorHAnsi" w:hAnsiTheme="majorHAnsi"/>
+        </w:rPr>
+        <w:t>’</w:t>
       </w:r>
     </w:p>
     <w:p>
@@ -1183,13 +1166,7 @@
         <w:rPr>
           <w:rFonts w:asciiTheme="majorHAnsi" w:hAnsiTheme="majorHAnsi"/>
         </w:rPr>
-        <w:t xml:space="preserve"> and</w:t>
-      </w:r>
-      <w:r>
-        <w:rPr>
-          <w:rFonts w:asciiTheme="majorHAnsi" w:hAnsiTheme="majorHAnsi"/>
-        </w:rPr>
-        <w:t xml:space="preserve"> </w:t>
+        <w:t xml:space="preserve"> and </w:t>
       </w:r>
       <w:proofErr w:type="spellStart"/>
       <w:r>
@@ -1205,13 +1182,7 @@
         <w:rPr>
           <w:rFonts w:asciiTheme="majorHAnsi" w:hAnsiTheme="majorHAnsi"/>
         </w:rPr>
-        <w:t xml:space="preserve"> </w:t>
-      </w:r>
-      <w:r>
-        <w:rPr>
-          <w:rFonts w:asciiTheme="majorHAnsi" w:hAnsiTheme="majorHAnsi"/>
-        </w:rPr>
-        <w:t xml:space="preserve">only have CRUD operations, however </w:t>
+        <w:t xml:space="preserve"> only have CRUD operations, however </w:t>
       </w:r>
       <w:proofErr w:type="spellStart"/>
       <w:r>
@@ -1245,13 +1216,7 @@
         <w:rPr>
           <w:rFonts w:asciiTheme="majorHAnsi" w:hAnsiTheme="majorHAnsi"/>
         </w:rPr>
-        <w:t xml:space="preserve"> </w:t>
-      </w:r>
-      <w:r>
-        <w:rPr>
-          <w:rFonts w:asciiTheme="majorHAnsi" w:hAnsiTheme="majorHAnsi"/>
-        </w:rPr>
-        <w:t xml:space="preserve">and endpoints for </w:t>
+        <w:t xml:space="preserve"> and endpoints for </w:t>
       </w:r>
       <w:r>
         <w:rPr>
@@ -1275,13 +1240,7 @@
         <w:rPr>
           <w:rFonts w:asciiTheme="majorHAnsi" w:hAnsiTheme="majorHAnsi"/>
         </w:rPr>
-        <w:t xml:space="preserve"> user may want to perform on the device.</w:t>
-      </w:r>
-      <w:r>
-        <w:rPr>
-          <w:rFonts w:asciiTheme="majorHAnsi" w:hAnsiTheme="majorHAnsi"/>
-        </w:rPr>
-        <w:t xml:space="preserve"> </w:t>
+        <w:t xml:space="preserve"> user may want to perform on the device. </w:t>
       </w:r>
       <w:r>
         <w:rPr>
@@ -1375,13 +1334,7 @@
         <w:rPr>
           <w:rFonts w:asciiTheme="majorHAnsi" w:hAnsiTheme="majorHAnsi"/>
         </w:rPr>
-        <w:t>.</w:t>
-      </w:r>
-      <w:r>
-        <w:rPr>
-          <w:rFonts w:asciiTheme="majorHAnsi" w:hAnsiTheme="majorHAnsi"/>
-        </w:rPr>
-        <w:t xml:space="preserve"> </w:t>
+        <w:t xml:space="preserve">. </w:t>
       </w:r>
     </w:p>
     <w:p>
@@ -1644,13 +1597,7 @@
         <w:rPr>
           <w:rFonts w:asciiTheme="majorHAnsi" w:hAnsiTheme="majorHAnsi"/>
         </w:rPr>
-        <w:t xml:space="preserve"> </w:t>
-      </w:r>
-      <w:r>
-        <w:rPr>
-          <w:rFonts w:asciiTheme="majorHAnsi" w:hAnsiTheme="majorHAnsi"/>
-        </w:rPr>
-        <w:t xml:space="preserve">and </w:t>
+        <w:t xml:space="preserve"> and </w:t>
       </w:r>
       <w:r>
         <w:rPr>
@@ -1664,13 +1611,7 @@
         <w:rPr>
           <w:rFonts w:asciiTheme="majorHAnsi" w:hAnsiTheme="majorHAnsi"/>
         </w:rPr>
-        <w:t>.</w:t>
-      </w:r>
-      <w:r>
-        <w:rPr>
-          <w:rFonts w:asciiTheme="majorHAnsi" w:hAnsiTheme="majorHAnsi"/>
-        </w:rPr>
-        <w:t xml:space="preserve"> </w:t>
+        <w:t xml:space="preserve">. </w:t>
       </w:r>
       <w:r>
         <w:rPr>
@@ -1734,19 +1675,7 @@
         <w:rPr>
           <w:rFonts w:asciiTheme="majorHAnsi" w:hAnsiTheme="majorHAnsi"/>
         </w:rPr>
-        <w:t xml:space="preserve"> of configurations, a config server is also needed</w:t>
-      </w:r>
-      <w:r>
-        <w:rPr>
-          <w:rFonts w:asciiTheme="majorHAnsi" w:hAnsiTheme="majorHAnsi"/>
-        </w:rPr>
-        <w:t>.</w:t>
-      </w:r>
-      <w:r>
-        <w:rPr>
-          <w:rFonts w:asciiTheme="majorHAnsi" w:hAnsiTheme="majorHAnsi"/>
-        </w:rPr>
-        <w:t xml:space="preserve"> I call this service </w:t>
+        <w:t xml:space="preserve"> of configurations, a config server is also needed. I call this service </w:t>
       </w:r>
       <w:proofErr w:type="spellStart"/>
       <w:r>
@@ -1762,25 +1691,13 @@
         <w:rPr>
           <w:rFonts w:asciiTheme="majorHAnsi" w:hAnsiTheme="majorHAnsi"/>
         </w:rPr>
-        <w:t>.</w:t>
-      </w:r>
-      <w:r>
-        <w:rPr>
-          <w:rFonts w:asciiTheme="majorHAnsi" w:hAnsiTheme="majorHAnsi"/>
-        </w:rPr>
-        <w:t xml:space="preserve"> </w:t>
-      </w:r>
-      <w:r>
-        <w:rPr>
-          <w:rFonts w:asciiTheme="majorHAnsi" w:hAnsiTheme="majorHAnsi"/>
-        </w:rPr>
-        <w:t>The config server manages configurations of all microservices in a single place</w:t>
-      </w:r>
-      <w:r>
-        <w:rPr>
-          <w:rFonts w:asciiTheme="majorHAnsi" w:hAnsiTheme="majorHAnsi"/>
-        </w:rPr>
-        <w:t>.</w:t>
+        <w:t xml:space="preserve">. </w:t>
+      </w:r>
+      <w:r>
+        <w:rPr>
+          <w:rFonts w:asciiTheme="majorHAnsi" w:hAnsiTheme="majorHAnsi"/>
+        </w:rPr>
+        <w:t>The config server manages configurations of all microservices in a single place.</w:t>
       </w:r>
     </w:p>
     <w:p>
@@ -1808,19 +1725,7 @@
         <w:rPr>
           <w:rFonts w:asciiTheme="majorHAnsi" w:hAnsiTheme="majorHAnsi"/>
         </w:rPr>
-        <w:t>Core Network backend should be able to work properly</w:t>
-      </w:r>
-      <w:r>
-        <w:rPr>
-          <w:rFonts w:asciiTheme="majorHAnsi" w:hAnsiTheme="majorHAnsi"/>
-        </w:rPr>
-        <w:t>.</w:t>
-      </w:r>
-      <w:r>
-        <w:rPr>
-          <w:rFonts w:asciiTheme="majorHAnsi" w:hAnsiTheme="majorHAnsi"/>
-        </w:rPr>
-        <w:t xml:space="preserve"> </w:t>
+        <w:t xml:space="preserve">Core Network backend should be able to work properly. </w:t>
       </w:r>
     </w:p>
     <w:p>
@@ -2107,25 +2012,7 @@
         <w:rPr>
           <w:rFonts w:asciiTheme="majorHAnsi" w:hAnsiTheme="majorHAnsi"/>
         </w:rPr>
-        <w:t>Each core microservice can send</w:t>
-      </w:r>
-      <w:r>
-        <w:rPr>
-          <w:rFonts w:asciiTheme="majorHAnsi" w:hAnsiTheme="majorHAnsi"/>
-        </w:rPr>
-        <w:t xml:space="preserve"> and listen</w:t>
-      </w:r>
-      <w:r>
-        <w:rPr>
-          <w:rFonts w:asciiTheme="majorHAnsi" w:hAnsiTheme="majorHAnsi"/>
-        </w:rPr>
-        <w:t xml:space="preserve"> </w:t>
-      </w:r>
-      <w:r>
-        <w:rPr>
-          <w:rFonts w:asciiTheme="majorHAnsi" w:hAnsiTheme="majorHAnsi"/>
-        </w:rPr>
-        <w:t xml:space="preserve">Kafka messages </w:t>
+        <w:t xml:space="preserve">Each core microservice can send and listen Kafka messages </w:t>
       </w:r>
       <w:r>
         <w:rPr>
@@ -2314,19 +2201,7 @@
         <w:rPr>
           <w:rFonts w:asciiTheme="majorHAnsi" w:hAnsiTheme="majorHAnsi"/>
         </w:rPr>
-        <w:t xml:space="preserve"> in database. Encryption and decryption </w:t>
-      </w:r>
-      <w:r>
-        <w:rPr>
-          <w:rFonts w:asciiTheme="majorHAnsi" w:hAnsiTheme="majorHAnsi"/>
-        </w:rPr>
-        <w:t>are handled</w:t>
-      </w:r>
-      <w:r>
-        <w:rPr>
-          <w:rFonts w:asciiTheme="majorHAnsi" w:hAnsiTheme="majorHAnsi"/>
-        </w:rPr>
-        <w:t xml:space="preserve"> by Spring Security. </w:t>
+        <w:t xml:space="preserve"> in database. Encryption and decryption are handled by Spring Security. </w:t>
       </w:r>
       <w:r>
         <w:rPr>
@@ -2714,13 +2589,7 @@
         <w:rPr>
           <w:rFonts w:asciiTheme="majorHAnsi" w:hAnsiTheme="majorHAnsi"/>
         </w:rPr>
-        <w:t xml:space="preserve"> </w:t>
-      </w:r>
-      <w:r>
-        <w:rPr>
-          <w:rFonts w:asciiTheme="majorHAnsi" w:hAnsiTheme="majorHAnsi"/>
-        </w:rPr>
-        <w:t xml:space="preserve">related data, because there might be a lot of data packages coming from Ground Station and if database need to </w:t>
+        <w:t xml:space="preserve"> related data, because there might be a lot of data packages coming from Ground Station and if database need to </w:t>
       </w:r>
       <w:r>
         <w:rPr>
@@ -3395,19 +3264,7 @@
         <w:rPr>
           <w:rFonts w:asciiTheme="majorHAnsi" w:hAnsiTheme="majorHAnsi"/>
         </w:rPr>
-        <w:t xml:space="preserve">To ensure data integrity and availability, backup strategies </w:t>
-      </w:r>
-      <w:r>
-        <w:rPr>
-          <w:rFonts w:asciiTheme="majorHAnsi" w:hAnsiTheme="majorHAnsi"/>
-        </w:rPr>
-        <w:t>can</w:t>
-      </w:r>
-      <w:r>
-        <w:rPr>
-          <w:rFonts w:asciiTheme="majorHAnsi" w:hAnsiTheme="majorHAnsi"/>
-        </w:rPr>
-        <w:t xml:space="preserve"> be implemented. This </w:t>
+        <w:t xml:space="preserve">To ensure data integrity and availability, backup strategies can be implemented. This </w:t>
       </w:r>
       <w:r>
         <w:rPr>
@@ -3845,31 +3702,7 @@
           <w:b/>
           <w:bCs/>
         </w:rPr>
-        <w:t>@</w:t>
-      </w:r>
-      <w:r>
-        <w:rPr>
-          <w:rFonts w:asciiTheme="majorHAnsi" w:hAnsiTheme="majorHAnsi"/>
-          <w:b/>
-          <w:bCs/>
-        </w:rPr>
-        <w:t xml:space="preserve">NotEmpty, </w:t>
-      </w:r>
-      <w:r>
-        <w:rPr>
-          <w:rFonts w:asciiTheme="majorHAnsi" w:hAnsiTheme="majorHAnsi"/>
-          <w:b/>
-          <w:bCs/>
-        </w:rPr>
-        <w:t>@</w:t>
-      </w:r>
-      <w:r>
-        <w:rPr>
-          <w:rFonts w:asciiTheme="majorHAnsi" w:hAnsiTheme="majorHAnsi"/>
-          <w:b/>
-          <w:bCs/>
-        </w:rPr>
-        <w:t xml:space="preserve">Email, </w:t>
+        <w:t xml:space="preserve">@NotEmpty, @Email, </w:t>
       </w:r>
       <w:r>
         <w:rPr>
@@ -3952,19 +3785,7 @@
         <w:rPr>
           <w:rFonts w:asciiTheme="majorHAnsi" w:hAnsiTheme="majorHAnsi"/>
         </w:rPr>
-        <w:t xml:space="preserve">: I will discuss this in </w:t>
-      </w:r>
-      <w:r>
-        <w:rPr>
-          <w:rFonts w:asciiTheme="majorHAnsi" w:hAnsiTheme="majorHAnsi"/>
-        </w:rPr>
-        <w:t>the Maintenance</w:t>
-      </w:r>
-      <w:r>
-        <w:rPr>
-          <w:rFonts w:asciiTheme="majorHAnsi" w:hAnsiTheme="majorHAnsi"/>
-        </w:rPr>
-        <w:t xml:space="preserve"> and Reliability part.</w:t>
+        <w:t>: I will discuss this in the Maintenance and Reliability part.</w:t>
       </w:r>
     </w:p>
     <w:p>
@@ -4179,25 +4000,7 @@
         <w:rPr>
           <w:rFonts w:asciiTheme="majorHAnsi" w:hAnsiTheme="majorHAnsi"/>
         </w:rPr>
-        <w:t xml:space="preserve">. The receiving microservice verifies these credentials to ensure that the request is coming from an authenticated and authorized </w:t>
-      </w:r>
-      <w:r>
-        <w:rPr>
-          <w:rFonts w:asciiTheme="majorHAnsi" w:hAnsiTheme="majorHAnsi"/>
-        </w:rPr>
-        <w:t>microservice</w:t>
-      </w:r>
-      <w:r>
-        <w:rPr>
-          <w:rFonts w:asciiTheme="majorHAnsi" w:hAnsiTheme="majorHAnsi"/>
-        </w:rPr>
-        <w:t>.</w:t>
-      </w:r>
-      <w:r>
-        <w:rPr>
-          <w:rFonts w:asciiTheme="majorHAnsi" w:hAnsiTheme="majorHAnsi"/>
-        </w:rPr>
-        <w:t xml:space="preserve"> </w:t>
+        <w:t xml:space="preserve">. The receiving microservice verifies these credentials to ensure that the request is coming from an authenticated and authorized microservice. </w:t>
       </w:r>
       <w:proofErr w:type="gramStart"/>
       <w:r>
@@ -4355,19 +4158,7 @@
         <w:rPr>
           <w:rFonts w:asciiTheme="majorHAnsi" w:hAnsiTheme="majorHAnsi"/>
         </w:rPr>
-        <w:t>other clients (other systems)</w:t>
-      </w:r>
-      <w:r>
-        <w:rPr>
-          <w:rFonts w:asciiTheme="majorHAnsi" w:hAnsiTheme="majorHAnsi"/>
-        </w:rPr>
-        <w:t xml:space="preserve">. It </w:t>
-      </w:r>
-      <w:r>
-        <w:rPr>
-          <w:rFonts w:asciiTheme="majorHAnsi" w:hAnsiTheme="majorHAnsi"/>
-        </w:rPr>
-        <w:t xml:space="preserve">can be extended to </w:t>
+        <w:t xml:space="preserve">other clients (other systems). It can be extended to </w:t>
       </w:r>
       <w:r>
         <w:rPr>
@@ -4492,19 +4283,7 @@
         <w:rPr>
           <w:rFonts w:asciiTheme="majorHAnsi" w:hAnsiTheme="majorHAnsi"/>
         </w:rPr>
-        <w:t>t</w:t>
-      </w:r>
-      <w:r>
-        <w:rPr>
-          <w:rFonts w:asciiTheme="majorHAnsi" w:hAnsiTheme="majorHAnsi"/>
-        </w:rPr>
-        <w:t>he server only needs to verify the token's integrity and validity.</w:t>
-      </w:r>
-      <w:r>
-        <w:rPr>
-          <w:rFonts w:asciiTheme="majorHAnsi" w:hAnsiTheme="majorHAnsi"/>
-        </w:rPr>
-        <w:t xml:space="preserve"> T</w:t>
+        <w:t>the server only needs to verify the token's integrity and validity. T</w:t>
       </w:r>
       <w:r>
         <w:rPr>
@@ -4714,19 +4493,7 @@
         <w:rPr>
           <w:rFonts w:asciiTheme="majorHAnsi" w:hAnsiTheme="majorHAnsi"/>
         </w:rPr>
-        <w:t xml:space="preserve"> actions, </w:t>
-      </w:r>
-      <w:r>
-        <w:rPr>
-          <w:rFonts w:asciiTheme="majorHAnsi" w:hAnsiTheme="majorHAnsi"/>
-        </w:rPr>
-        <w:t>authorities</w:t>
-      </w:r>
-      <w:r>
-        <w:rPr>
-          <w:rFonts w:asciiTheme="majorHAnsi" w:hAnsiTheme="majorHAnsi"/>
-        </w:rPr>
-        <w:t xml:space="preserve"> will be used from context. </w:t>
+        <w:t xml:space="preserve"> actions, authorities will be used from context. </w:t>
       </w:r>
     </w:p>
     <w:p>
@@ -4742,7 +4509,7 @@
           <w:noProof/>
         </w:rPr>
         <w:drawing>
-          <wp:inline distT="0" distB="0" distL="0" distR="0" wp14:anchorId="49A24012" wp14:editId="6E7DB1A4">
+          <wp:inline distT="0" distB="0" distL="0" distR="0" wp14:anchorId="49A24012" wp14:editId="3B2C5046">
             <wp:extent cx="5680725" cy="2878372"/>
             <wp:effectExtent l="0" t="0" r="0" b="0"/>
             <wp:docPr id="1091872540" name="Picture 1" descr="A diagram of a computer&#10;&#10;Description automatically generated"/>
@@ -7059,6 +6826,7 @@
   <w:style w:type="character" w:default="1" w:styleId="DefaultParagraphFont">
     <w:name w:val="Default Paragraph Font"/>
     <w:uiPriority w:val="1"/>
+    <w:semiHidden/>
     <w:unhideWhenUsed/>
   </w:style>
   <w:style w:type="table" w:default="1" w:styleId="TableNormal">

</xml_diff>